<commit_message>
Updated instructions, new code review example.
</commit_message>
<xml_diff>
--- a/Labs/CodeReviewViaPR.docx
+++ b/Labs/CodeReviewViaPR.docx
@@ -44,14 +44,35 @@
           <w:sz w:val="22"/>
           <w:szCs w:val="22"/>
         </w:rPr>
-        <w:t xml:space="preserve">which could be your last lab </w:t>
-      </w:r>
-      <w:r>
-        <w:rPr>
-          <w:sz w:val="22"/>
-          <w:szCs w:val="22"/>
-        </w:rPr>
-        <w:t xml:space="preserve">from last term) is in the </w:t>
+        <w:t xml:space="preserve">which could be </w:t>
+      </w:r>
+      <w:r>
+        <w:rPr>
+          <w:sz w:val="22"/>
+          <w:szCs w:val="22"/>
+        </w:rPr>
+        <w:t xml:space="preserve">from </w:t>
+      </w:r>
+      <w:r>
+        <w:rPr>
+          <w:sz w:val="22"/>
+          <w:szCs w:val="22"/>
+        </w:rPr>
+        <w:t xml:space="preserve">your last lab </w:t>
+      </w:r>
+      <w:r>
+        <w:rPr>
+          <w:sz w:val="22"/>
+          <w:szCs w:val="22"/>
+        </w:rPr>
+        <w:t>of</w:t>
+      </w:r>
+      <w:r>
+        <w:rPr>
+          <w:sz w:val="22"/>
+          <w:szCs w:val="22"/>
+        </w:rPr>
+        <w:t xml:space="preserve"> last term) is in the </w:t>
       </w:r>
       <w:r>
         <w:rPr>
@@ -392,7 +413,21 @@
           <w:sz w:val="22"/>
           <w:szCs w:val="22"/>
         </w:rPr>
-        <w:t>the student who is reviewing your code.</w:t>
+        <w:t xml:space="preserve">the student who </w:t>
+      </w:r>
+      <w:r>
+        <w:rPr>
+          <w:sz w:val="22"/>
+          <w:szCs w:val="22"/>
+        </w:rPr>
+        <w:t>going to review</w:t>
+      </w:r>
+      <w:r>
+        <w:rPr>
+          <w:sz w:val="22"/>
+          <w:szCs w:val="22"/>
+        </w:rPr>
+        <w:t xml:space="preserve"> your code.</w:t>
       </w:r>
     </w:p>
     <w:p>
@@ -1071,23 +1106,70 @@
           <w:sz w:val="22"/>
           <w:szCs w:val="22"/>
         </w:rPr>
-        <w:t>Now you can pull the branch, look at the code, run it, and make comments</w:t>
-      </w:r>
-      <w:r>
-        <w:rPr>
-          <w:sz w:val="22"/>
-          <w:szCs w:val="22"/>
-        </w:rPr>
-        <w:t xml:space="preserve"> and attach a completed code review form. </w:t>
-      </w:r>
-      <w:r>
-        <w:rPr>
-          <w:sz w:val="22"/>
-          <w:szCs w:val="22"/>
-        </w:rPr>
-        <w:t>Here’s an example of comments a lab partner might make:</w:t>
-      </w:r>
-    </w:p>
+        <w:t xml:space="preserve">If you haven’t already cloned </w:t>
+      </w:r>
+      <w:proofErr w:type="spellStart"/>
+      <w:r>
+        <w:rPr>
+          <w:sz w:val="22"/>
+          <w:szCs w:val="22"/>
+        </w:rPr>
+        <w:t>TyTitan’s</w:t>
+      </w:r>
+      <w:proofErr w:type="spellEnd"/>
+      <w:r>
+        <w:rPr>
+          <w:sz w:val="22"/>
+          <w:szCs w:val="22"/>
+        </w:rPr>
+        <w:t xml:space="preserve"> repository, do that now. </w:t>
+      </w:r>
+      <w:r>
+        <w:rPr>
+          <w:sz w:val="22"/>
+          <w:szCs w:val="22"/>
+        </w:rPr>
+        <w:t xml:space="preserve">Now you can pull the branch, look at the code, run it, and </w:t>
+      </w:r>
+      <w:r>
+        <w:rPr>
+          <w:sz w:val="22"/>
+          <w:szCs w:val="22"/>
+        </w:rPr>
+        <w:t>do a code review</w:t>
+      </w:r>
+      <w:r>
+        <w:rPr>
+          <w:sz w:val="22"/>
+          <w:szCs w:val="22"/>
+        </w:rPr>
+        <w:t xml:space="preserve">. </w:t>
+      </w:r>
+      <w:r>
+        <w:rPr>
+          <w:sz w:val="22"/>
+          <w:szCs w:val="22"/>
+        </w:rPr>
+        <w:t xml:space="preserve">If the code review form is in </w:t>
+      </w:r>
+      <w:proofErr w:type="spellStart"/>
+      <w:r>
+        <w:rPr>
+          <w:sz w:val="22"/>
+          <w:szCs w:val="22"/>
+        </w:rPr>
+        <w:t>MarkDown</w:t>
+      </w:r>
+      <w:proofErr w:type="spellEnd"/>
+      <w:r>
+        <w:rPr>
+          <w:sz w:val="22"/>
+          <w:szCs w:val="22"/>
+        </w:rPr>
+        <w:t xml:space="preserve"> format, you can copy and paste the completed review into the comments window, otherwise you can attach it to the comment.</w:t>
+      </w:r>
+    </w:p>
+    <w:bookmarkStart w:id="0" w:name="_GoBack"/>
     <w:p>
       <w:pPr>
         <w:pStyle w:val="ListParagraph"/>
@@ -1174,6 +1256,7 @@
           </mc:Fallback>
         </mc:AlternateContent>
       </w:r>
+      <w:bookmarkEnd w:id="0"/>
       <w:r>
         <w:rPr>
           <w:noProof/>
@@ -1809,8 +1892,6 @@
     <w:r>
       <w:t>w</w:t>
     </w:r>
-    <w:bookmarkStart w:id="0" w:name="_GoBack"/>
-    <w:bookmarkEnd w:id="0"/>
     <w:r>
       <w:t>inter 2019</w:t>
     </w:r>

</xml_diff>